<commit_message>
getting the final project done
</commit_message>
<xml_diff>
--- a/wdd330-professional-development.docx
+++ b/wdd330-professional-development.docx
@@ -4,7 +4,7 @@
   <w:body>
     <w:p>
       <w:pPr>
-        <w:pStyle w:val="Heading1"/>
+        <w:pStyle w:val="Overskrift1"/>
       </w:pPr>
       <w:r>
         <w:t xml:space="preserve">WDD 330 </w:t>
@@ -18,7 +18,7 @@
     </w:p>
     <w:p>
       <w:pPr>
-        <w:pStyle w:val="NoSpacing"/>
+        <w:pStyle w:val="Ingenmellomrom"/>
       </w:pPr>
       <w:r>
         <w:t xml:space="preserve">This document </w:t>
@@ -29,12 +29,12 @@
     </w:p>
     <w:p>
       <w:pPr>
-        <w:pStyle w:val="NoSpacing"/>
+        <w:pStyle w:val="Ingenmellomrom"/>
       </w:pPr>
     </w:p>
     <w:p>
       <w:pPr>
-        <w:pStyle w:val="NoSpacing"/>
+        <w:pStyle w:val="Ingenmellomrom"/>
         <w:rPr>
           <w:sz w:val="28"/>
           <w:szCs w:val="28"/>
@@ -73,7 +73,7 @@
     </w:p>
     <w:p>
       <w:pPr>
-        <w:pStyle w:val="Heading2"/>
+        <w:pStyle w:val="Overskrift2"/>
         <w:rPr>
           <w:b/>
           <w:bCs/>
@@ -89,7 +89,7 @@
     </w:p>
     <w:p>
       <w:pPr>
-        <w:pStyle w:val="NoSpacing"/>
+        <w:pStyle w:val="Ingenmellomrom"/>
       </w:pPr>
       <w:r>
         <w:t>The following are the course outcomes of WDD 330:</w:t>
@@ -97,12 +97,12 @@
     </w:p>
     <w:p>
       <w:pPr>
-        <w:pStyle w:val="NoSpacing"/>
+        <w:pStyle w:val="Ingenmellomrom"/>
       </w:pPr>
     </w:p>
     <w:p>
       <w:pPr>
-        <w:pStyle w:val="NoSpacing"/>
+        <w:pStyle w:val="Ingenmellomrom"/>
         <w:numPr>
           <w:ilvl w:val="0"/>
           <w:numId w:val="2"/>
@@ -114,7 +114,7 @@
     </w:p>
     <w:p>
       <w:pPr>
-        <w:pStyle w:val="NoSpacing"/>
+        <w:pStyle w:val="Ingenmellomrom"/>
         <w:numPr>
           <w:ilvl w:val="0"/>
           <w:numId w:val="2"/>
@@ -126,7 +126,7 @@
     </w:p>
     <w:p>
       <w:pPr>
-        <w:pStyle w:val="NoSpacing"/>
+        <w:pStyle w:val="Ingenmellomrom"/>
         <w:numPr>
           <w:ilvl w:val="0"/>
           <w:numId w:val="2"/>
@@ -138,7 +138,7 @@
     </w:p>
     <w:p>
       <w:pPr>
-        <w:pStyle w:val="NoSpacing"/>
+        <w:pStyle w:val="Ingenmellomrom"/>
         <w:numPr>
           <w:ilvl w:val="0"/>
           <w:numId w:val="2"/>
@@ -150,7 +150,7 @@
     </w:p>
     <w:p>
       <w:pPr>
-        <w:pStyle w:val="NoSpacing"/>
+        <w:pStyle w:val="Ingenmellomrom"/>
         <w:numPr>
           <w:ilvl w:val="0"/>
           <w:numId w:val="2"/>
@@ -162,7 +162,7 @@
     </w:p>
     <w:p>
       <w:pPr>
-        <w:pStyle w:val="NoSpacing"/>
+        <w:pStyle w:val="Ingenmellomrom"/>
         <w:numPr>
           <w:ilvl w:val="0"/>
           <w:numId w:val="2"/>
@@ -174,12 +174,12 @@
     </w:p>
     <w:p>
       <w:pPr>
-        <w:pStyle w:val="NoSpacing"/>
+        <w:pStyle w:val="Ingenmellomrom"/>
       </w:pPr>
     </w:p>
     <w:p>
       <w:pPr>
-        <w:pStyle w:val="NoSpacing"/>
+        <w:pStyle w:val="Ingenmellomrom"/>
       </w:pPr>
       <w:r>
         <w:t xml:space="preserve">To </w:t>
@@ -217,7 +217,7 @@
     </w:p>
     <w:p>
       <w:pPr>
-        <w:pStyle w:val="Heading2"/>
+        <w:pStyle w:val="Overskrift2"/>
         <w:rPr>
           <w:b/>
           <w:bCs/>
@@ -233,7 +233,7 @@
     </w:p>
     <w:p>
       <w:pPr>
-        <w:pStyle w:val="NoSpacing"/>
+        <w:pStyle w:val="Ingenmellomrom"/>
       </w:pPr>
       <w:r>
         <w:t xml:space="preserve">For each of the </w:t>
@@ -250,12 +250,12 @@
     </w:p>
     <w:p>
       <w:pPr>
-        <w:pStyle w:val="NoSpacing"/>
+        <w:pStyle w:val="Ingenmellomrom"/>
       </w:pPr>
     </w:p>
     <w:tbl>
       <w:tblPr>
-        <w:tblStyle w:val="TableGrid"/>
+        <w:tblStyle w:val="Tabellrutenett"/>
         <w:tblW w:w="0" w:type="auto"/>
         <w:tblInd w:w="265" w:type="dxa"/>
         <w:tblLook w:val="04A0" w:firstRow="1" w:lastRow="0" w:firstColumn="1" w:lastColumn="0" w:noHBand="0" w:noVBand="1"/>
@@ -273,7 +273,7 @@
           </w:tcPr>
           <w:p>
             <w:pPr>
-              <w:pStyle w:val="NoSpacing"/>
+              <w:pStyle w:val="Ingenmellomrom"/>
               <w:jc w:val="center"/>
               <w:rPr>
                 <w:b/>
@@ -303,7 +303,7 @@
           </w:tcPr>
           <w:p>
             <w:pPr>
-              <w:pStyle w:val="NoSpacing"/>
+              <w:pStyle w:val="Ingenmellomrom"/>
               <w:jc w:val="center"/>
               <w:rPr>
                 <w:b/>
@@ -333,7 +333,7 @@
           </w:tcPr>
           <w:p>
             <w:pPr>
-              <w:pStyle w:val="NoSpacing"/>
+              <w:pStyle w:val="Ingenmellomrom"/>
               <w:jc w:val="center"/>
               <w:rPr>
                 <w:b/>
@@ -367,7 +367,7 @@
           </w:tcPr>
           <w:p>
             <w:pPr>
-              <w:pStyle w:val="NoSpacing"/>
+              <w:pStyle w:val="Ingenmellomrom"/>
               <w:jc w:val="center"/>
               <w:rPr>
                 <w:sz w:val="24"/>
@@ -390,7 +390,7 @@
           </w:tcPr>
           <w:p>
             <w:pPr>
-              <w:pStyle w:val="NoSpacing"/>
+              <w:pStyle w:val="Ingenmellomrom"/>
               <w:rPr>
                 <w:sz w:val="24"/>
                 <w:szCs w:val="24"/>
@@ -412,7 +412,7 @@
           </w:tcPr>
           <w:p>
             <w:pPr>
-              <w:pStyle w:val="NoSpacing"/>
+              <w:pStyle w:val="Ingenmellomrom"/>
               <w:rPr>
                 <w:sz w:val="24"/>
                 <w:szCs w:val="24"/>
@@ -439,7 +439,7 @@
           </w:tcPr>
           <w:p>
             <w:pPr>
-              <w:pStyle w:val="NoSpacing"/>
+              <w:pStyle w:val="Ingenmellomrom"/>
               <w:jc w:val="center"/>
               <w:rPr>
                 <w:sz w:val="24"/>
@@ -462,7 +462,7 @@
           </w:tcPr>
           <w:p>
             <w:pPr>
-              <w:pStyle w:val="NoSpacing"/>
+              <w:pStyle w:val="Ingenmellomrom"/>
               <w:rPr>
                 <w:sz w:val="24"/>
                 <w:szCs w:val="24"/>
@@ -484,7 +484,7 @@
           </w:tcPr>
           <w:p>
             <w:pPr>
-              <w:pStyle w:val="NoSpacing"/>
+              <w:pStyle w:val="Ingenmellomrom"/>
               <w:rPr>
                 <w:sz w:val="24"/>
                 <w:szCs w:val="24"/>
@@ -525,7 +525,7 @@
           </w:tcPr>
           <w:p>
             <w:pPr>
-              <w:pStyle w:val="NoSpacing"/>
+              <w:pStyle w:val="Ingenmellomrom"/>
               <w:jc w:val="center"/>
               <w:rPr>
                 <w:sz w:val="24"/>
@@ -548,7 +548,7 @@
           </w:tcPr>
           <w:p>
             <w:pPr>
-              <w:pStyle w:val="NoSpacing"/>
+              <w:pStyle w:val="Ingenmellomrom"/>
               <w:rPr>
                 <w:sz w:val="24"/>
                 <w:szCs w:val="24"/>
@@ -570,7 +570,7 @@
           </w:tcPr>
           <w:p>
             <w:pPr>
-              <w:pStyle w:val="NoSpacing"/>
+              <w:pStyle w:val="Ingenmellomrom"/>
               <w:rPr>
                 <w:sz w:val="24"/>
                 <w:szCs w:val="24"/>
@@ -581,7 +581,23 @@
                 <w:sz w:val="24"/>
                 <w:szCs w:val="24"/>
               </w:rPr>
-              <w:t>You are progressing nicely in this area and meet expectations.</w:t>
+              <w:t xml:space="preserve">You are progressing nicely in this area and </w:t>
+            </w:r>
+            <w:proofErr w:type="gramStart"/>
+            <w:r>
+              <w:rPr>
+                <w:sz w:val="24"/>
+                <w:szCs w:val="24"/>
+              </w:rPr>
+              <w:t>meet</w:t>
+            </w:r>
+            <w:proofErr w:type="gramEnd"/>
+            <w:r>
+              <w:rPr>
+                <w:sz w:val="24"/>
+                <w:szCs w:val="24"/>
+              </w:rPr>
+              <w:t xml:space="preserve"> expectations.</w:t>
             </w:r>
           </w:p>
         </w:tc>
@@ -594,7 +610,7 @@
           </w:tcPr>
           <w:p>
             <w:pPr>
-              <w:pStyle w:val="NoSpacing"/>
+              <w:pStyle w:val="Ingenmellomrom"/>
               <w:jc w:val="center"/>
               <w:rPr>
                 <w:sz w:val="24"/>
@@ -617,7 +633,7 @@
           </w:tcPr>
           <w:p>
             <w:pPr>
-              <w:pStyle w:val="NoSpacing"/>
+              <w:pStyle w:val="Ingenmellomrom"/>
               <w:rPr>
                 <w:sz w:val="24"/>
                 <w:szCs w:val="24"/>
@@ -639,7 +655,7 @@
           </w:tcPr>
           <w:p>
             <w:pPr>
-              <w:pStyle w:val="NoSpacing"/>
+              <w:pStyle w:val="Ingenmellomrom"/>
               <w:rPr>
                 <w:sz w:val="24"/>
                 <w:szCs w:val="24"/>
@@ -658,7 +674,7 @@
     </w:tbl>
     <w:p>
       <w:pPr>
-        <w:pStyle w:val="NoSpacing"/>
+        <w:pStyle w:val="Ingenmellomrom"/>
       </w:pPr>
     </w:p>
     <w:p>
@@ -685,7 +701,7 @@
     </w:p>
     <w:tbl>
       <w:tblPr>
-        <w:tblStyle w:val="TableGrid"/>
+        <w:tblStyle w:val="Tabellrutenett"/>
         <w:tblW w:w="9810" w:type="dxa"/>
         <w:tblInd w:w="-275" w:type="dxa"/>
         <w:tblLook w:val="04A0" w:firstRow="1" w:lastRow="0" w:firstColumn="1" w:lastColumn="0" w:noHBand="0" w:noVBand="1"/>
@@ -708,7 +724,7 @@
           </w:tcPr>
           <w:p>
             <w:pPr>
-              <w:pStyle w:val="NoSpacing"/>
+              <w:pStyle w:val="Ingenmellomrom"/>
               <w:jc w:val="center"/>
               <w:rPr>
                 <w:b/>
@@ -736,7 +752,7 @@
           </w:tcPr>
           <w:p>
             <w:pPr>
-              <w:pStyle w:val="NoSpacing"/>
+              <w:pStyle w:val="Ingenmellomrom"/>
               <w:jc w:val="center"/>
               <w:rPr>
                 <w:b/>
@@ -818,7 +834,7 @@
           </w:tcPr>
           <w:p>
             <w:pPr>
-              <w:pStyle w:val="NoSpacing"/>
+              <w:pStyle w:val="Ingenmellomrom"/>
               <w:jc w:val="center"/>
               <w:rPr>
                 <w:b/>
@@ -839,7 +855,7 @@
           </w:p>
           <w:p>
             <w:pPr>
-              <w:pStyle w:val="NoSpacing"/>
+              <w:pStyle w:val="Ingenmellomrom"/>
               <w:jc w:val="center"/>
               <w:rPr>
                 <w:b/>
@@ -867,7 +883,7 @@
           </w:tcPr>
           <w:p>
             <w:pPr>
-              <w:pStyle w:val="NoSpacing"/>
+              <w:pStyle w:val="Ingenmellomrom"/>
               <w:rPr>
                 <w:b/>
                 <w:bCs/>
@@ -899,7 +915,7 @@
           </w:tcPr>
           <w:p>
             <w:pPr>
-              <w:pStyle w:val="NoSpacing"/>
+              <w:pStyle w:val="Ingenmellomrom"/>
               <w:rPr>
                 <w:sz w:val="18"/>
                 <w:szCs w:val="18"/>
@@ -929,7 +945,7 @@
           </w:tcPr>
           <w:p>
             <w:pPr>
-              <w:pStyle w:val="NoSpacing"/>
+              <w:pStyle w:val="Ingenmellomrom"/>
               <w:jc w:val="center"/>
               <w:rPr>
                 <w:i/>
@@ -956,7 +972,7 @@
           </w:tcPr>
           <w:p>
             <w:pPr>
-              <w:pStyle w:val="NoSpacing"/>
+              <w:pStyle w:val="Ingenmellomrom"/>
               <w:rPr>
                 <w:i/>
                 <w:iCs/>
@@ -982,7 +998,7 @@
           </w:tcPr>
           <w:p>
             <w:pPr>
-              <w:pStyle w:val="NoSpacing"/>
+              <w:pStyle w:val="Ingenmellomrom"/>
               <w:rPr>
                 <w:i/>
                 <w:iCs/>
@@ -1014,7 +1030,7 @@
           </w:tcPr>
           <w:p>
             <w:pPr>
-              <w:pStyle w:val="NoSpacing"/>
+              <w:pStyle w:val="Ingenmellomrom"/>
               <w:rPr>
                 <w:sz w:val="18"/>
                 <w:szCs w:val="18"/>
@@ -1030,7 +1046,7 @@
           </w:tcPr>
           <w:p>
             <w:pPr>
-              <w:pStyle w:val="NoSpacing"/>
+              <w:pStyle w:val="Ingenmellomrom"/>
               <w:rPr>
                 <w:i/>
                 <w:iCs/>
@@ -1047,7 +1063,7 @@
           </w:tcPr>
           <w:p>
             <w:pPr>
-              <w:pStyle w:val="NoSpacing"/>
+              <w:pStyle w:val="Ingenmellomrom"/>
               <w:rPr>
                 <w:i/>
                 <w:iCs/>
@@ -1073,7 +1089,7 @@
           </w:tcPr>
           <w:p>
             <w:pPr>
-              <w:pStyle w:val="NoSpacing"/>
+              <w:pStyle w:val="Ingenmellomrom"/>
               <w:rPr>
                 <w:i/>
                 <w:iCs/>
@@ -1097,38 +1113,98 @@
                 <w:sz w:val="18"/>
                 <w:szCs w:val="18"/>
               </w:rPr>
-              <w:t>contribute to our project. My natural instinct in this case would have been to get the problem done on my own, but instead, I worked together with my teammate to get him started and then I followed up with him afterward to make sure he was able to get his task done.</w:t>
-            </w:r>
-          </w:p>
-          <w:p>
-            <w:pPr>
-              <w:pStyle w:val="NoSpacing"/>
+              <w:t xml:space="preserve">contribute to our project. My </w:t>
+            </w:r>
+            <w:proofErr w:type="gramStart"/>
+            <w:r>
               <w:rPr>
                 <w:i/>
                 <w:iCs/>
                 <w:sz w:val="18"/>
                 <w:szCs w:val="18"/>
               </w:rPr>
-            </w:pPr>
-          </w:p>
-          <w:p>
-            <w:pPr>
-              <w:pStyle w:val="NoSpacing"/>
+              <w:t>natural instinct</w:t>
+            </w:r>
+            <w:proofErr w:type="gramEnd"/>
+            <w:r>
               <w:rPr>
                 <w:i/>
                 <w:iCs/>
                 <w:sz w:val="18"/>
                 <w:szCs w:val="18"/>
               </w:rPr>
-            </w:pPr>
-            <w:r>
+              <w:t xml:space="preserve"> in this case would have been to get the problem done on my own, but instead, I worked together with my teammate to get him started and then I followed up with him afterward to make sure he was able to get his task done.</w:t>
+            </w:r>
+          </w:p>
+          <w:p>
+            <w:pPr>
+              <w:pStyle w:val="Ingenmellomrom"/>
               <w:rPr>
                 <w:i/>
                 <w:iCs/>
                 <w:sz w:val="18"/>
                 <w:szCs w:val="18"/>
               </w:rPr>
-              <w:t>This definitely took more of my time, but I was really glad to see his spirits lifted as he made progress.</w:t>
+            </w:pPr>
+          </w:p>
+          <w:p>
+            <w:pPr>
+              <w:pStyle w:val="Ingenmellomrom"/>
+              <w:rPr>
+                <w:i/>
+                <w:iCs/>
+                <w:sz w:val="18"/>
+                <w:szCs w:val="18"/>
+              </w:rPr>
+            </w:pPr>
+            <w:r>
+              <w:rPr>
+                <w:i/>
+                <w:iCs/>
+                <w:sz w:val="18"/>
+                <w:szCs w:val="18"/>
+              </w:rPr>
+              <w:t xml:space="preserve">This </w:t>
+            </w:r>
+            <w:proofErr w:type="gramStart"/>
+            <w:r>
+              <w:rPr>
+                <w:i/>
+                <w:iCs/>
+                <w:sz w:val="18"/>
+                <w:szCs w:val="18"/>
+              </w:rPr>
+              <w:t>definitely took</w:t>
+            </w:r>
+            <w:proofErr w:type="gramEnd"/>
+            <w:r>
+              <w:rPr>
+                <w:i/>
+                <w:iCs/>
+                <w:sz w:val="18"/>
+                <w:szCs w:val="18"/>
+              </w:rPr>
+              <w:t xml:space="preserve"> more of my time, but I was </w:t>
+            </w:r>
+            <w:proofErr w:type="gramStart"/>
+            <w:r>
+              <w:rPr>
+                <w:i/>
+                <w:iCs/>
+                <w:sz w:val="18"/>
+                <w:szCs w:val="18"/>
+              </w:rPr>
+              <w:t>really glad</w:t>
+            </w:r>
+            <w:proofErr w:type="gramEnd"/>
+            <w:r>
+              <w:rPr>
+                <w:i/>
+                <w:iCs/>
+                <w:sz w:val="18"/>
+                <w:szCs w:val="18"/>
+              </w:rPr>
+              <w:t xml:space="preserve"> to see his spirits lifted as he made progress.</w:t>
             </w:r>
           </w:p>
         </w:tc>
@@ -1145,7 +1221,7 @@
           </w:tcPr>
           <w:p>
             <w:pPr>
-              <w:pStyle w:val="NoSpacing"/>
+              <w:pStyle w:val="Ingenmellomrom"/>
               <w:rPr>
                 <w:sz w:val="18"/>
                 <w:szCs w:val="18"/>
@@ -1161,7 +1237,7 @@
           </w:tcPr>
           <w:p>
             <w:pPr>
-              <w:pStyle w:val="NoSpacing"/>
+              <w:pStyle w:val="Ingenmellomrom"/>
               <w:rPr>
                 <w:i/>
                 <w:iCs/>
@@ -1178,7 +1254,7 @@
           </w:tcPr>
           <w:p>
             <w:pPr>
-              <w:pStyle w:val="NoSpacing"/>
+              <w:pStyle w:val="Ingenmellomrom"/>
               <w:rPr>
                 <w:i/>
                 <w:iCs/>
@@ -1195,7 +1271,7 @@
           </w:tcPr>
           <w:p>
             <w:pPr>
-              <w:pStyle w:val="NoSpacing"/>
+              <w:pStyle w:val="Ingenmellomrom"/>
               <w:rPr>
                 <w:i/>
                 <w:iCs/>
@@ -1223,7 +1299,7 @@
     </w:p>
     <w:p>
       <w:pPr>
-        <w:pStyle w:val="ListParagraph"/>
+        <w:pStyle w:val="Listeavsnitt"/>
         <w:numPr>
           <w:ilvl w:val="0"/>
           <w:numId w:val="7"/>
@@ -1247,7 +1323,7 @@
     </w:p>
     <w:p>
       <w:pPr>
-        <w:pStyle w:val="ListParagraph"/>
+        <w:pStyle w:val="Listeavsnitt"/>
         <w:numPr>
           <w:ilvl w:val="0"/>
           <w:numId w:val="7"/>
@@ -1286,7 +1362,7 @@
     </w:p>
     <w:tbl>
       <w:tblPr>
-        <w:tblStyle w:val="TableGrid"/>
+        <w:tblStyle w:val="Tabellrutenett"/>
         <w:tblW w:w="9810" w:type="dxa"/>
         <w:tblInd w:w="-275" w:type="dxa"/>
         <w:tblLook w:val="04A0" w:firstRow="1" w:lastRow="0" w:firstColumn="1" w:lastColumn="0" w:noHBand="0" w:noVBand="1"/>
@@ -1309,7 +1385,7 @@
           </w:tcPr>
           <w:p>
             <w:pPr>
-              <w:pStyle w:val="NoSpacing"/>
+              <w:pStyle w:val="Ingenmellomrom"/>
               <w:jc w:val="center"/>
               <w:rPr>
                 <w:b/>
@@ -1339,7 +1415,7 @@
           </w:tcPr>
           <w:p>
             <w:pPr>
-              <w:pStyle w:val="NoSpacing"/>
+              <w:pStyle w:val="Ingenmellomrom"/>
               <w:jc w:val="center"/>
               <w:rPr>
                 <w:b/>
@@ -1419,7 +1495,7 @@
           </w:tcPr>
           <w:p>
             <w:pPr>
-              <w:pStyle w:val="NoSpacing"/>
+              <w:pStyle w:val="Ingenmellomrom"/>
               <w:jc w:val="center"/>
               <w:rPr>
                 <w:b/>
@@ -1449,7 +1525,7 @@
           </w:tcPr>
           <w:p>
             <w:pPr>
-              <w:pStyle w:val="NoSpacing"/>
+              <w:pStyle w:val="Ingenmellomrom"/>
               <w:rPr>
                 <w:b/>
                 <w:bCs/>
@@ -1492,7 +1568,7 @@
           </w:tcPr>
           <w:p>
             <w:pPr>
-              <w:pStyle w:val="NoSpacing"/>
+              <w:pStyle w:val="Ingenmellomrom"/>
             </w:pPr>
             <w:r>
               <w:t>Become more efficient at applying your innate curiosity and creativity.</w:t>
@@ -1506,7 +1582,7 @@
           </w:tcPr>
           <w:p>
             <w:pPr>
-              <w:pStyle w:val="NoSpacing"/>
+              <w:pStyle w:val="Ingenmellomrom"/>
               <w:jc w:val="center"/>
             </w:pPr>
           </w:p>
@@ -1517,7 +1593,7 @@
           </w:tcPr>
           <w:p>
             <w:pPr>
-              <w:pStyle w:val="NoSpacing"/>
+              <w:pStyle w:val="Ingenmellomrom"/>
             </w:pPr>
             <w:r>
               <w:t>1</w:t>
@@ -1530,7 +1606,7 @@
           </w:tcPr>
           <w:p>
             <w:pPr>
-              <w:pStyle w:val="NoSpacing"/>
+              <w:pStyle w:val="Ingenmellomrom"/>
             </w:pPr>
             <w:r>
               <w:t xml:space="preserve">I didn’t know what the divide and conquer </w:t>
@@ -1558,7 +1634,7 @@
           </w:tcPr>
           <w:p>
             <w:pPr>
-              <w:pStyle w:val="NoSpacing"/>
+              <w:pStyle w:val="Ingenmellomrom"/>
             </w:pPr>
           </w:p>
         </w:tc>
@@ -1569,7 +1645,7 @@
           </w:tcPr>
           <w:p>
             <w:pPr>
-              <w:pStyle w:val="NoSpacing"/>
+              <w:pStyle w:val="Ingenmellomrom"/>
               <w:jc w:val="center"/>
             </w:pPr>
           </w:p>
@@ -1580,8 +1656,11 @@
           </w:tcPr>
           <w:p>
             <w:pPr>
-              <w:pStyle w:val="NoSpacing"/>
-            </w:pPr>
+              <w:pStyle w:val="Ingenmellomrom"/>
+            </w:pPr>
+            <w:r>
+              <w:t>2</w:t>
+            </w:r>
           </w:p>
         </w:tc>
         <w:tc>
@@ -1590,8 +1669,20 @@
           </w:tcPr>
           <w:p>
             <w:pPr>
-              <w:pStyle w:val="NoSpacing"/>
-            </w:pPr>
+              <w:pStyle w:val="Ingenmellomrom"/>
+            </w:pPr>
+            <w:r>
+              <w:t xml:space="preserve">I wanted to get better at importing from an API source. </w:t>
+            </w:r>
+            <w:r>
+              <w:t>So,</w:t>
+            </w:r>
+            <w:r>
+              <w:t xml:space="preserve"> I found a free API and made a </w:t>
+            </w:r>
+            <w:r>
+              <w:t>simple search that can find images in the Pexel API.</w:t>
+            </w:r>
           </w:p>
         </w:tc>
       </w:tr>
@@ -1606,7 +1697,7 @@
           </w:tcPr>
           <w:p>
             <w:pPr>
-              <w:pStyle w:val="NoSpacing"/>
+              <w:pStyle w:val="Ingenmellomrom"/>
             </w:pPr>
           </w:p>
         </w:tc>
@@ -1617,7 +1708,7 @@
           </w:tcPr>
           <w:p>
             <w:pPr>
-              <w:pStyle w:val="NoSpacing"/>
+              <w:pStyle w:val="Ingenmellomrom"/>
               <w:jc w:val="center"/>
             </w:pPr>
           </w:p>
@@ -1628,8 +1719,11 @@
           </w:tcPr>
           <w:p>
             <w:pPr>
-              <w:pStyle w:val="NoSpacing"/>
-            </w:pPr>
+              <w:pStyle w:val="Ingenmellomrom"/>
+            </w:pPr>
+            <w:r>
+              <w:t>4</w:t>
+            </w:r>
           </w:p>
         </w:tc>
         <w:tc>
@@ -1638,8 +1732,14 @@
           </w:tcPr>
           <w:p>
             <w:pPr>
-              <w:pStyle w:val="NoSpacing"/>
-            </w:pPr>
+              <w:pStyle w:val="Ingenmellomrom"/>
+            </w:pPr>
+            <w:r>
+              <w:t xml:space="preserve">When doing the team activities, which have been a stretch for me, I find myself searching and researching different aspects of </w:t>
+            </w:r>
+            <w:r>
+              <w:t>the task to understand better what is going on. And when I have tried for a long time myself and feel like I need to look at the example code I do not just insert it, but I also ask the AI what the function does and works in detail so that I can use it next time or for something else.</w:t>
+            </w:r>
           </w:p>
         </w:tc>
       </w:tr>
@@ -1654,7 +1754,7 @@
           </w:tcPr>
           <w:p>
             <w:pPr>
-              <w:pStyle w:val="NoSpacing"/>
+              <w:pStyle w:val="Ingenmellomrom"/>
             </w:pPr>
             <w:r>
               <w:t>Become more dexterous at exploring your environment.</w:t>
@@ -1668,7 +1768,7 @@
           </w:tcPr>
           <w:p>
             <w:pPr>
-              <w:pStyle w:val="NoSpacing"/>
+              <w:pStyle w:val="Ingenmellomrom"/>
               <w:jc w:val="center"/>
             </w:pPr>
           </w:p>
@@ -1679,8 +1779,11 @@
           </w:tcPr>
           <w:p>
             <w:pPr>
-              <w:pStyle w:val="NoSpacing"/>
-            </w:pPr>
+              <w:pStyle w:val="Ingenmellomrom"/>
+            </w:pPr>
+            <w:r>
+              <w:t>2</w:t>
+            </w:r>
           </w:p>
         </w:tc>
         <w:tc>
@@ -1689,8 +1792,49 @@
           </w:tcPr>
           <w:p>
             <w:pPr>
-              <w:pStyle w:val="NoSpacing"/>
-            </w:pPr>
+              <w:pStyle w:val="Ingenmellomrom"/>
+            </w:pPr>
+            <w:r>
+              <w:t xml:space="preserve">There </w:t>
+            </w:r>
+            <w:r>
+              <w:t>were</w:t>
+            </w:r>
+            <w:r>
+              <w:t xml:space="preserve"> a lot of new things in the repository we cloned, so I spent a lot of time going through </w:t>
+            </w:r>
+            <w:proofErr w:type="gramStart"/>
+            <w:r>
+              <w:t>all of</w:t>
+            </w:r>
+            <w:proofErr w:type="gramEnd"/>
+            <w:r>
+              <w:t xml:space="preserve"> the </w:t>
+            </w:r>
+            <w:r>
+              <w:t>files</w:t>
+            </w:r>
+            <w:r>
+              <w:t xml:space="preserve">, looking at them one at the time trying to figure out their function. I’ve looked through everything, but </w:t>
+            </w:r>
+            <w:r>
+              <w:t>I</w:t>
+            </w:r>
+            <w:r>
+              <w:t xml:space="preserve"> </w:t>
+            </w:r>
+            <w:r>
+              <w:t>still</w:t>
+            </w:r>
+            <w:r>
+              <w:t xml:space="preserve"> </w:t>
+            </w:r>
+            <w:r>
+              <w:t xml:space="preserve">need to </w:t>
+            </w:r>
+            <w:r>
+              <w:t>figure out how everything works of course.</w:t>
+            </w:r>
           </w:p>
         </w:tc>
       </w:tr>
@@ -1705,7 +1849,7 @@
           </w:tcPr>
           <w:p>
             <w:pPr>
-              <w:pStyle w:val="NoSpacing"/>
+              <w:pStyle w:val="Ingenmellomrom"/>
             </w:pPr>
           </w:p>
         </w:tc>
@@ -1716,7 +1860,7 @@
           </w:tcPr>
           <w:p>
             <w:pPr>
-              <w:pStyle w:val="NoSpacing"/>
+              <w:pStyle w:val="Ingenmellomrom"/>
               <w:jc w:val="center"/>
             </w:pPr>
           </w:p>
@@ -1727,8 +1871,11 @@
           </w:tcPr>
           <w:p>
             <w:pPr>
-              <w:pStyle w:val="NoSpacing"/>
-            </w:pPr>
+              <w:pStyle w:val="Ingenmellomrom"/>
+            </w:pPr>
+            <w:r>
+              <w:t>4</w:t>
+            </w:r>
           </w:p>
         </w:tc>
         <w:tc>
@@ -1737,8 +1884,35 @@
           </w:tcPr>
           <w:p>
             <w:pPr>
-              <w:pStyle w:val="NoSpacing"/>
-            </w:pPr>
+              <w:pStyle w:val="Ingenmellomrom"/>
+            </w:pPr>
+            <w:r>
+              <w:t>I think that during</w:t>
+            </w:r>
+            <w:r>
+              <w:t xml:space="preserve"> the course I have become much better at just trying things out and seeing how they </w:t>
+            </w:r>
+            <w:r>
+              <w:t>work and</w:t>
+            </w:r>
+            <w:r>
+              <w:t xml:space="preserve"> then adjusting it or </w:t>
+            </w:r>
+            <w:proofErr w:type="gramStart"/>
+            <w:r>
+              <w:t>changing</w:t>
+            </w:r>
+            <w:proofErr w:type="gramEnd"/>
+            <w:r>
+              <w:t xml:space="preserve"> </w:t>
+            </w:r>
+            <w:r>
+              <w:t xml:space="preserve">to the </w:t>
+            </w:r>
+            <w:r>
+              <w:lastRenderedPageBreak/>
+              <w:t>feedback I get. I think exploring is an important part of learning how things work at this point.</w:t>
+            </w:r>
           </w:p>
         </w:tc>
       </w:tr>
@@ -1753,7 +1927,7 @@
           </w:tcPr>
           <w:p>
             <w:pPr>
-              <w:pStyle w:val="NoSpacing"/>
+              <w:pStyle w:val="Ingenmellomrom"/>
             </w:pPr>
           </w:p>
         </w:tc>
@@ -1764,7 +1938,7 @@
           </w:tcPr>
           <w:p>
             <w:pPr>
-              <w:pStyle w:val="NoSpacing"/>
+              <w:pStyle w:val="Ingenmellomrom"/>
               <w:jc w:val="center"/>
             </w:pPr>
           </w:p>
@@ -1775,7 +1949,7 @@
           </w:tcPr>
           <w:p>
             <w:pPr>
-              <w:pStyle w:val="NoSpacing"/>
+              <w:pStyle w:val="Ingenmellomrom"/>
             </w:pPr>
           </w:p>
         </w:tc>
@@ -1785,7 +1959,7 @@
           </w:tcPr>
           <w:p>
             <w:pPr>
-              <w:pStyle w:val="NoSpacing"/>
+              <w:pStyle w:val="Ingenmellomrom"/>
             </w:pPr>
           </w:p>
         </w:tc>
@@ -1801,7 +1975,7 @@
           </w:tcPr>
           <w:p>
             <w:pPr>
-              <w:pStyle w:val="NoSpacing"/>
+              <w:pStyle w:val="Ingenmellomrom"/>
             </w:pPr>
             <w:r>
               <w:t>Become a person who enjoys helping and learning from others.</w:t>
@@ -1815,7 +1989,7 @@
           </w:tcPr>
           <w:p>
             <w:pPr>
-              <w:pStyle w:val="NoSpacing"/>
+              <w:pStyle w:val="Ingenmellomrom"/>
               <w:jc w:val="center"/>
             </w:pPr>
           </w:p>
@@ -1826,7 +2000,7 @@
           </w:tcPr>
           <w:p>
             <w:pPr>
-              <w:pStyle w:val="NoSpacing"/>
+              <w:pStyle w:val="Ingenmellomrom"/>
             </w:pPr>
             <w:r>
               <w:t>1</w:t>
@@ -1839,7 +2013,7 @@
           </w:tcPr>
           <w:p>
             <w:pPr>
-              <w:pStyle w:val="NoSpacing"/>
+              <w:pStyle w:val="Ingenmellomrom"/>
             </w:pPr>
             <w:r>
               <w:t xml:space="preserve">We got an error when trying to run </w:t>
@@ -1866,7 +2040,7 @@
           </w:tcPr>
           <w:p>
             <w:pPr>
-              <w:pStyle w:val="NoSpacing"/>
+              <w:pStyle w:val="Ingenmellomrom"/>
             </w:pPr>
           </w:p>
         </w:tc>
@@ -1877,7 +2051,7 @@
           </w:tcPr>
           <w:p>
             <w:pPr>
-              <w:pStyle w:val="NoSpacing"/>
+              <w:pStyle w:val="Ingenmellomrom"/>
               <w:jc w:val="center"/>
             </w:pPr>
           </w:p>
@@ -1888,8 +2062,11 @@
           </w:tcPr>
           <w:p>
             <w:pPr>
-              <w:pStyle w:val="NoSpacing"/>
-            </w:pPr>
+              <w:pStyle w:val="Ingenmellomrom"/>
+            </w:pPr>
+            <w:r>
+              <w:t>2</w:t>
+            </w:r>
           </w:p>
         </w:tc>
         <w:tc>
@@ -1898,8 +2075,17 @@
           </w:tcPr>
           <w:p>
             <w:pPr>
-              <w:pStyle w:val="NoSpacing"/>
-            </w:pPr>
+              <w:pStyle w:val="Ingenmellomrom"/>
+            </w:pPr>
+            <w:r>
+              <w:t xml:space="preserve">I was the one who took charge </w:t>
+            </w:r>
+            <w:r>
+              <w:t xml:space="preserve">on the second Team assignment and tried to figure it out. I like taking responsibility but also working on projects like a team. I tried to ask the team for hints, help and </w:t>
+            </w:r>
+            <w:r>
+              <w:t>try to let them show their skills while being the lead.</w:t>
+            </w:r>
           </w:p>
         </w:tc>
       </w:tr>
@@ -1914,7 +2100,7 @@
           </w:tcPr>
           <w:p>
             <w:pPr>
-              <w:pStyle w:val="NoSpacing"/>
+              <w:pStyle w:val="Ingenmellomrom"/>
             </w:pPr>
           </w:p>
         </w:tc>
@@ -1925,7 +2111,7 @@
           </w:tcPr>
           <w:p>
             <w:pPr>
-              <w:pStyle w:val="NoSpacing"/>
+              <w:pStyle w:val="Ingenmellomrom"/>
               <w:jc w:val="center"/>
             </w:pPr>
           </w:p>
@@ -1936,8 +2122,11 @@
           </w:tcPr>
           <w:p>
             <w:pPr>
-              <w:pStyle w:val="NoSpacing"/>
-            </w:pPr>
+              <w:pStyle w:val="Ingenmellomrom"/>
+            </w:pPr>
+            <w:r>
+              <w:t>1-4</w:t>
+            </w:r>
           </w:p>
         </w:tc>
         <w:tc>
@@ -1946,8 +2135,14 @@
           </w:tcPr>
           <w:p>
             <w:pPr>
-              <w:pStyle w:val="NoSpacing"/>
-            </w:pPr>
+              <w:pStyle w:val="Ingenmellomrom"/>
+            </w:pPr>
+            <w:r>
+              <w:t xml:space="preserve">I’ve been to every team meeting and have been the driver twice. I enjoy taking this responsibility even though </w:t>
+            </w:r>
+            <w:r>
+              <w:t>it is a bit stressful and requires more work from me.</w:t>
+            </w:r>
           </w:p>
         </w:tc>
       </w:tr>
@@ -1962,7 +2157,7 @@
           </w:tcPr>
           <w:p>
             <w:pPr>
-              <w:pStyle w:val="NoSpacing"/>
+              <w:pStyle w:val="Ingenmellomrom"/>
             </w:pPr>
             <w:r>
               <w:t>Use a divide and conquer approach to design solutions for programming problems.</w:t>
@@ -1976,7 +2171,7 @@
           </w:tcPr>
           <w:p>
             <w:pPr>
-              <w:pStyle w:val="NoSpacing"/>
+              <w:pStyle w:val="Ingenmellomrom"/>
               <w:jc w:val="center"/>
             </w:pPr>
           </w:p>
@@ -1987,7 +2182,7 @@
           </w:tcPr>
           <w:p>
             <w:pPr>
-              <w:pStyle w:val="NoSpacing"/>
+              <w:pStyle w:val="Ingenmellomrom"/>
             </w:pPr>
             <w:r>
               <w:t>1</w:t>
@@ -2000,7 +2195,7 @@
           </w:tcPr>
           <w:p>
             <w:pPr>
-              <w:pStyle w:val="NoSpacing"/>
+              <w:pStyle w:val="Ingenmellomrom"/>
             </w:pPr>
             <w:r>
               <w:t xml:space="preserve">Getting </w:t>
@@ -2061,7 +2256,7 @@
           </w:tcPr>
           <w:p>
             <w:pPr>
-              <w:pStyle w:val="NoSpacing"/>
+              <w:pStyle w:val="Ingenmellomrom"/>
             </w:pPr>
           </w:p>
         </w:tc>
@@ -2072,7 +2267,7 @@
           </w:tcPr>
           <w:p>
             <w:pPr>
-              <w:pStyle w:val="NoSpacing"/>
+              <w:pStyle w:val="Ingenmellomrom"/>
               <w:jc w:val="center"/>
             </w:pPr>
           </w:p>
@@ -2083,8 +2278,11 @@
           </w:tcPr>
           <w:p>
             <w:pPr>
-              <w:pStyle w:val="NoSpacing"/>
-            </w:pPr>
+              <w:pStyle w:val="Ingenmellomrom"/>
+            </w:pPr>
+            <w:r>
+              <w:t>2</w:t>
+            </w:r>
           </w:p>
         </w:tc>
         <w:tc>
@@ -2093,8 +2291,29 @@
           </w:tcPr>
           <w:p>
             <w:pPr>
-              <w:pStyle w:val="NoSpacing"/>
-            </w:pPr>
+              <w:pStyle w:val="Ingenmellomrom"/>
+            </w:pPr>
+            <w:r>
+              <w:t xml:space="preserve">When doing the total$ in cart I divided the task into several smaller </w:t>
+            </w:r>
+            <w:r>
+              <w:t xml:space="preserve">tasks that I could work on. I followed the </w:t>
+            </w:r>
+            <w:r>
+              <w:t>instructions</w:t>
+            </w:r>
+            <w:r>
+              <w:t xml:space="preserve"> in Trello, but I also had to divide these tasks into smaller tasks.</w:t>
+            </w:r>
+            <w:r>
+              <w:t xml:space="preserve"> </w:t>
+            </w:r>
+            <w:r>
+              <w:t xml:space="preserve">Like </w:t>
+            </w:r>
+            <w:r>
+              <w:t>checking to see if there are any items in the cart. I first had to fetch the cart, look inside it and then check if there was anything inside of it.</w:t>
+            </w:r>
           </w:p>
         </w:tc>
       </w:tr>
@@ -2109,7 +2328,7 @@
           </w:tcPr>
           <w:p>
             <w:pPr>
-              <w:pStyle w:val="NoSpacing"/>
+              <w:pStyle w:val="Ingenmellomrom"/>
             </w:pPr>
           </w:p>
         </w:tc>
@@ -2120,7 +2339,7 @@
           </w:tcPr>
           <w:p>
             <w:pPr>
-              <w:pStyle w:val="NoSpacing"/>
+              <w:pStyle w:val="Ingenmellomrom"/>
               <w:jc w:val="center"/>
             </w:pPr>
           </w:p>
@@ -2131,8 +2350,11 @@
           </w:tcPr>
           <w:p>
             <w:pPr>
-              <w:pStyle w:val="NoSpacing"/>
-            </w:pPr>
+              <w:pStyle w:val="Ingenmellomrom"/>
+            </w:pPr>
+            <w:r>
+              <w:t>4</w:t>
+            </w:r>
           </w:p>
         </w:tc>
         <w:tc>
@@ -2141,8 +2363,17 @@
           </w:tcPr>
           <w:p>
             <w:pPr>
-              <w:pStyle w:val="NoSpacing"/>
-            </w:pPr>
+              <w:pStyle w:val="Ingenmellomrom"/>
+            </w:pPr>
+            <w:r>
+              <w:t xml:space="preserve">In the team activity </w:t>
+            </w:r>
+            <w:r>
+              <w:t xml:space="preserve">in week four I kept working to finish it after we had worked on it as a team for 1,5 hours. And I ended up having a bad request when sending the order. I then had to take a step back and look at what the requirements for the Json file were and then I looked at my code. Taking a step back and </w:t>
+            </w:r>
+            <w:r>
+              <w:t>dividing the problem into several tasks helped me figure out that I had the wrong names for several entities in the form.</w:t>
+            </w:r>
           </w:p>
         </w:tc>
       </w:tr>
@@ -2157,10 +2388,9 @@
           </w:tcPr>
           <w:p>
             <w:pPr>
-              <w:pStyle w:val="NoSpacing"/>
-            </w:pPr>
-            <w:r>
-              <w:lastRenderedPageBreak/>
+              <w:pStyle w:val="Ingenmellomrom"/>
+            </w:pPr>
+            <w:r>
               <w:t>Finding and troubleshooting bugs you and others will have in the code you write.</w:t>
             </w:r>
           </w:p>
@@ -2172,7 +2402,7 @@
           </w:tcPr>
           <w:p>
             <w:pPr>
-              <w:pStyle w:val="NoSpacing"/>
+              <w:pStyle w:val="Ingenmellomrom"/>
               <w:jc w:val="center"/>
             </w:pPr>
           </w:p>
@@ -2183,7 +2413,7 @@
           </w:tcPr>
           <w:p>
             <w:pPr>
-              <w:pStyle w:val="NoSpacing"/>
+              <w:pStyle w:val="Ingenmellomrom"/>
             </w:pPr>
             <w:r>
               <w:t>1</w:t>
@@ -2196,7 +2426,7 @@
           </w:tcPr>
           <w:p>
             <w:pPr>
-              <w:pStyle w:val="NoSpacing"/>
+              <w:pStyle w:val="Ingenmellomrom"/>
             </w:pPr>
             <w:r>
               <w:t xml:space="preserve">I went to the website </w:t>
@@ -2268,7 +2498,7 @@
           </w:tcPr>
           <w:p>
             <w:pPr>
-              <w:pStyle w:val="NoSpacing"/>
+              <w:pStyle w:val="Ingenmellomrom"/>
             </w:pPr>
           </w:p>
         </w:tc>
@@ -2279,7 +2509,7 @@
           </w:tcPr>
           <w:p>
             <w:pPr>
-              <w:pStyle w:val="NoSpacing"/>
+              <w:pStyle w:val="Ingenmellomrom"/>
             </w:pPr>
           </w:p>
         </w:tc>
@@ -2289,8 +2519,11 @@
           </w:tcPr>
           <w:p>
             <w:pPr>
-              <w:pStyle w:val="NoSpacing"/>
-            </w:pPr>
+              <w:pStyle w:val="Ingenmellomrom"/>
+            </w:pPr>
+            <w:r>
+              <w:t>2</w:t>
+            </w:r>
           </w:p>
         </w:tc>
         <w:tc>
@@ -2299,8 +2532,34 @@
           </w:tcPr>
           <w:p>
             <w:pPr>
-              <w:pStyle w:val="NoSpacing"/>
-            </w:pPr>
+              <w:pStyle w:val="Ingenmellomrom"/>
+            </w:pPr>
+            <w:r>
+              <w:t xml:space="preserve">I’ve learnt how to properly use the console.log to make things appear on screen to check if what I’m doing </w:t>
+            </w:r>
+            <w:proofErr w:type="gramStart"/>
+            <w:r>
+              <w:t>actually is</w:t>
+            </w:r>
+            <w:proofErr w:type="gramEnd"/>
+            <w:r>
+              <w:t xml:space="preserve"> happening. I feel like it gives me </w:t>
+            </w:r>
+            <w:r>
+              <w:lastRenderedPageBreak/>
+              <w:t xml:space="preserve">superpowers in the </w:t>
+            </w:r>
+            <w:r>
+              <w:t xml:space="preserve">fight against bugs. And just using the console while </w:t>
+            </w:r>
+            <w:proofErr w:type="gramStart"/>
+            <w:r>
+              <w:t>use</w:t>
+            </w:r>
+            <w:proofErr w:type="gramEnd"/>
+            <w:r>
+              <w:t xml:space="preserve"> the webpage helps a lot.</w:t>
+            </w:r>
           </w:p>
         </w:tc>
       </w:tr>
@@ -2315,7 +2574,7 @@
           </w:tcPr>
           <w:p>
             <w:pPr>
-              <w:pStyle w:val="NoSpacing"/>
+              <w:pStyle w:val="Ingenmellomrom"/>
             </w:pPr>
           </w:p>
         </w:tc>
@@ -2326,7 +2585,7 @@
           </w:tcPr>
           <w:p>
             <w:pPr>
-              <w:pStyle w:val="NoSpacing"/>
+              <w:pStyle w:val="Ingenmellomrom"/>
             </w:pPr>
           </w:p>
         </w:tc>
@@ -2336,8 +2595,14 @@
           </w:tcPr>
           <w:p>
             <w:pPr>
-              <w:pStyle w:val="NoSpacing"/>
-            </w:pPr>
+              <w:pStyle w:val="Ingenmellomrom"/>
+            </w:pPr>
+            <w:r>
+              <w:t>3-</w:t>
+            </w:r>
+            <w:r>
+              <w:t>4</w:t>
+            </w:r>
           </w:p>
         </w:tc>
         <w:tc>
@@ -2346,15 +2611,29 @@
           </w:tcPr>
           <w:p>
             <w:pPr>
-              <w:pStyle w:val="NoSpacing"/>
-            </w:pPr>
+              <w:pStyle w:val="Ingenmellomrom"/>
+            </w:pPr>
+            <w:r>
+              <w:t xml:space="preserve">In both </w:t>
+            </w:r>
+            <w:proofErr w:type="gramStart"/>
+            <w:r>
+              <w:t>week</w:t>
+            </w:r>
+            <w:proofErr w:type="gramEnd"/>
+            <w:r>
+              <w:t xml:space="preserve"> 3 and 4 I encountered several issues that I did not really know how to tackle. But at one point I understood how important it was to use console.log in the process to see what </w:t>
+            </w:r>
+            <w:r>
+              <w:t>is happening in the background. This helped me find several errors and helped me figure out what was happening so that I could correct my mistakes.</w:t>
+            </w:r>
           </w:p>
         </w:tc>
       </w:tr>
     </w:tbl>
     <w:p>
       <w:pPr>
-        <w:pStyle w:val="NoSpacing"/>
+        <w:pStyle w:val="Ingenmellomrom"/>
         <w:rPr>
           <w:sz w:val="20"/>
           <w:szCs w:val="20"/>
@@ -3523,11 +3802,11 @@
     <w:name w:val="Normal"/>
     <w:qFormat/>
   </w:style>
-  <w:style w:type="paragraph" w:styleId="Heading1">
+  <w:style w:type="paragraph" w:styleId="Overskrift1">
     <w:name w:val="heading 1"/>
     <w:basedOn w:val="Normal"/>
     <w:next w:val="Normal"/>
-    <w:link w:val="Heading1Char"/>
+    <w:link w:val="Overskrift1Tegn"/>
     <w:uiPriority w:val="9"/>
     <w:qFormat/>
     <w:rsid w:val="00957161"/>
@@ -3544,11 +3823,11 @@
       <w:szCs w:val="32"/>
     </w:rPr>
   </w:style>
-  <w:style w:type="paragraph" w:styleId="Heading2">
+  <w:style w:type="paragraph" w:styleId="Overskrift2">
     <w:name w:val="heading 2"/>
     <w:basedOn w:val="Normal"/>
     <w:next w:val="Normal"/>
-    <w:link w:val="Heading2Char"/>
+    <w:link w:val="Overskrift2Tegn"/>
     <w:uiPriority w:val="9"/>
     <w:unhideWhenUsed/>
     <w:qFormat/>
@@ -3566,11 +3845,11 @@
       <w:szCs w:val="26"/>
     </w:rPr>
   </w:style>
-  <w:style w:type="paragraph" w:styleId="Heading3">
+  <w:style w:type="paragraph" w:styleId="Overskrift3">
     <w:name w:val="heading 3"/>
     <w:basedOn w:val="Normal"/>
     <w:next w:val="Normal"/>
-    <w:link w:val="Heading3Char"/>
+    <w:link w:val="Overskrift3Tegn"/>
     <w:uiPriority w:val="9"/>
     <w:unhideWhenUsed/>
     <w:qFormat/>
@@ -3588,11 +3867,11 @@
       <w:szCs w:val="24"/>
     </w:rPr>
   </w:style>
-  <w:style w:type="paragraph" w:styleId="Heading4">
+  <w:style w:type="paragraph" w:styleId="Overskrift4">
     <w:name w:val="heading 4"/>
     <w:basedOn w:val="Normal"/>
     <w:next w:val="Normal"/>
-    <w:link w:val="Heading4Char"/>
+    <w:link w:val="Overskrift4Tegn"/>
     <w:uiPriority w:val="9"/>
     <w:unhideWhenUsed/>
     <w:qFormat/>
@@ -3611,13 +3890,13 @@
       <w:sz w:val="24"/>
     </w:rPr>
   </w:style>
-  <w:style w:type="character" w:default="1" w:styleId="DefaultParagraphFont">
+  <w:style w:type="character" w:default="1" w:styleId="Standardskriftforavsnitt">
     <w:name w:val="Default Paragraph Font"/>
     <w:uiPriority w:val="1"/>
     <w:semiHidden/>
     <w:unhideWhenUsed/>
   </w:style>
-  <w:style w:type="table" w:default="1" w:styleId="TableNormal">
+  <w:style w:type="table" w:default="1" w:styleId="Vanligtabell">
     <w:name w:val="Normal Table"/>
     <w:uiPriority w:val="99"/>
     <w:semiHidden/>
@@ -3632,16 +3911,16 @@
       </w:tblCellMar>
     </w:tblPr>
   </w:style>
-  <w:style w:type="numbering" w:default="1" w:styleId="NoList">
+  <w:style w:type="numbering" w:default="1" w:styleId="Ingenliste">
     <w:name w:val="No List"/>
     <w:uiPriority w:val="99"/>
     <w:semiHidden/>
     <w:unhideWhenUsed/>
   </w:style>
-  <w:style w:type="character" w:customStyle="1" w:styleId="Heading1Char">
-    <w:name w:val="Heading 1 Char"/>
-    <w:basedOn w:val="DefaultParagraphFont"/>
-    <w:link w:val="Heading1"/>
+  <w:style w:type="character" w:customStyle="1" w:styleId="Overskrift1Tegn">
+    <w:name w:val="Overskrift 1 Tegn"/>
+    <w:basedOn w:val="Standardskriftforavsnitt"/>
+    <w:link w:val="Overskrift1"/>
     <w:uiPriority w:val="9"/>
     <w:rsid w:val="00957161"/>
     <w:rPr>
@@ -3651,10 +3930,10 @@
       <w:szCs w:val="32"/>
     </w:rPr>
   </w:style>
-  <w:style w:type="character" w:customStyle="1" w:styleId="Heading2Char">
-    <w:name w:val="Heading 2 Char"/>
-    <w:basedOn w:val="DefaultParagraphFont"/>
-    <w:link w:val="Heading2"/>
+  <w:style w:type="character" w:customStyle="1" w:styleId="Overskrift2Tegn">
+    <w:name w:val="Overskrift 2 Tegn"/>
+    <w:basedOn w:val="Standardskriftforavsnitt"/>
+    <w:link w:val="Overskrift2"/>
     <w:uiPriority w:val="9"/>
     <w:rsid w:val="00CA427C"/>
     <w:rPr>
@@ -3664,7 +3943,7 @@
       <w:szCs w:val="26"/>
     </w:rPr>
   </w:style>
-  <w:style w:type="paragraph" w:styleId="NoSpacing">
+  <w:style w:type="paragraph" w:styleId="Ingenmellomrom">
     <w:name w:val="No Spacing"/>
     <w:uiPriority w:val="1"/>
     <w:qFormat/>
@@ -3673,9 +3952,9 @@
       <w:spacing w:after="0" w:line="240" w:lineRule="auto"/>
     </w:pPr>
   </w:style>
-  <w:style w:type="table" w:styleId="TableGrid">
+  <w:style w:type="table" w:styleId="Tabellrutenett">
     <w:name w:val="Table Grid"/>
-    <w:basedOn w:val="TableNormal"/>
+    <w:basedOn w:val="Vanligtabell"/>
     <w:uiPriority w:val="39"/>
     <w:rsid w:val="00F12D4E"/>
     <w:pPr>
@@ -3692,10 +3971,10 @@
       </w:tblBorders>
     </w:tblPr>
   </w:style>
-  <w:style w:type="character" w:customStyle="1" w:styleId="Heading3Char">
-    <w:name w:val="Heading 3 Char"/>
-    <w:basedOn w:val="DefaultParagraphFont"/>
-    <w:link w:val="Heading3"/>
+  <w:style w:type="character" w:customStyle="1" w:styleId="Overskrift3Tegn">
+    <w:name w:val="Overskrift 3 Tegn"/>
+    <w:basedOn w:val="Standardskriftforavsnitt"/>
+    <w:link w:val="Overskrift3"/>
     <w:uiPriority w:val="9"/>
     <w:rsid w:val="001D3EF4"/>
     <w:rPr>
@@ -3705,10 +3984,10 @@
       <w:szCs w:val="24"/>
     </w:rPr>
   </w:style>
-  <w:style w:type="character" w:customStyle="1" w:styleId="Heading4Char">
-    <w:name w:val="Heading 4 Char"/>
-    <w:basedOn w:val="DefaultParagraphFont"/>
-    <w:link w:val="Heading4"/>
+  <w:style w:type="character" w:customStyle="1" w:styleId="Overskrift4Tegn">
+    <w:name w:val="Overskrift 4 Tegn"/>
+    <w:basedOn w:val="Standardskriftforavsnitt"/>
+    <w:link w:val="Overskrift4"/>
     <w:uiPriority w:val="9"/>
     <w:rsid w:val="009F344D"/>
     <w:rPr>
@@ -3719,9 +3998,9 @@
       <w:sz w:val="24"/>
     </w:rPr>
   </w:style>
-  <w:style w:type="table" w:styleId="GridTable1Light">
+  <w:style w:type="table" w:styleId="Rutenettabell1lys">
     <w:name w:val="Grid Table 1 Light"/>
-    <w:basedOn w:val="TableNormal"/>
+    <w:basedOn w:val="Vanligtabell"/>
     <w:uiPriority w:val="46"/>
     <w:rsid w:val="001D3EF4"/>
     <w:pPr>
@@ -3776,7 +4055,7 @@
       </w:rPr>
     </w:tblStylePr>
   </w:style>
-  <w:style w:type="paragraph" w:styleId="ListParagraph">
+  <w:style w:type="paragraph" w:styleId="Listeavsnitt">
     <w:name w:val="List Paragraph"/>
     <w:basedOn w:val="Normal"/>
     <w:uiPriority w:val="34"/>
@@ -3787,9 +4066,9 @@
       <w:contextualSpacing/>
     </w:pPr>
   </w:style>
-  <w:style w:type="character" w:styleId="Hyperlink">
+  <w:style w:type="character" w:styleId="Hyperkobling">
     <w:name w:val="Hyperlink"/>
-    <w:basedOn w:val="DefaultParagraphFont"/>
+    <w:basedOn w:val="Standardskriftforavsnitt"/>
     <w:uiPriority w:val="99"/>
     <w:unhideWhenUsed/>
     <w:rsid w:val="00E92A20"/>
@@ -3798,9 +4077,9 @@
       <w:u w:val="single"/>
     </w:rPr>
   </w:style>
-  <w:style w:type="character" w:styleId="UnresolvedMention">
+  <w:style w:type="character" w:styleId="Ulstomtale">
     <w:name w:val="Unresolved Mention"/>
-    <w:basedOn w:val="DefaultParagraphFont"/>
+    <w:basedOn w:val="Standardskriftforavsnitt"/>
     <w:uiPriority w:val="99"/>
     <w:semiHidden/>
     <w:unhideWhenUsed/>

</xml_diff>